<commit_message>
Eliminar Divergesia.app.zip del repositorio
</commit_message>
<xml_diff>
--- a/Informe_Eldis_Dennys.docx
+++ b/Informe_Eldis_Dennys.docx
@@ -59,30 +59,62 @@
         <w:ind w:left="0" w:right="0" w:firstLine="0"/>
         <w:rPr>
           <w:b/>
-          <w:outline w:val="off"/>
-          <w:shadow w:val="off"/>
-          <w:emboss w:val="off"/>
-          <w:imprint w:val="off"/>
-          <w:color w:val="auto"/>
-          <w:spacing w:val="0"/>
+          <w:color w:val="000000"/>
+          <w:position w:val="0"/>
           <w:sz w:val="36"/>
-          <w:szCs w:val="36"/>
+          <w:u w:val="none"/>
+          <w:vertAlign w:val="baseline"/>
         </w:rPr>
       </w:pPr>
       <w:r>
         <w:rPr>
           <w:b/>
-          <w:outline w:val="off"/>
-          <w:shadow w:val="off"/>
-          <w:emboss w:val="off"/>
-          <w:imprint w:val="off"/>
-          <w:color w:val="auto"/>
-          <w:spacing w:val="0"/>
+          <w:color w:val="000000"/>
+          <w:position w:val="0"/>
           <w:sz w:val="36"/>
-          <w:szCs w:val="36"/>
-          <w:lang w:val="en-US"/>
+          <w:u w:val="none"/>
+          <w:vertAlign w:val="baseline"/>
         </w:rPr>
         <w:t>Autor: Eldis Dennys González Pérez</w:t>
+      </w:r>
+    </w:p>
+    <w:p>
+      <w:pPr>
+        <w:framePr w:w="0" w:h="0" w:vAnchor="margin" w:hAnchor="text" w:x="0" w:y="0"/>
+        <w:pBdr>
+          <w:top w:val="none" w:sz="4" w:space="0"/>
+          <w:left w:val="none" w:sz="4" w:space="0"/>
+          <w:bottom w:val="none" w:sz="4" w:space="0"/>
+          <w:right w:val="none" w:sz="4" w:space="0"/>
+          <w:between w:val="none" w:sz="4" w:space="0"/>
+          <w:bar w:val="none" w:sz="4" w:space="0"/>
+        </w:pBdr>
+        <w:shd w:val="clear" w:fill="auto"/>
+        <w:spacing w:before="0" w:after="0" w:line="240" w:lineRule="auto"/>
+        <w:ind w:left="0" w:right="0" w:firstLine="0"/>
+        <w:rPr>
+          <w:b/>
+          <w:outline w:val="off"/>
+          <w:shadow w:val="off"/>
+          <w:emboss w:val="off"/>
+          <w:imprint w:val="off"/>
+          <w:color w:val="auto"/>
+          <w:spacing w:val="0"/>
+          <w:sz w:val="32"/>
+          <w:szCs w:val="32"/>
+        </w:rPr>
+      </w:pPr>
+      <w:r>
+        <w:rPr>
+          <w:b w:val="off"/>
+          <w:color w:val="000000"/>
+          <w:position w:val="0"/>
+          <w:sz w:val="32"/>
+          <w:szCs w:val="32"/>
+          <w:u w:val="none"/>
+          <w:vertAlign w:val="baseline"/>
+        </w:rPr>
+        <w:t xml:space="preserve">Como artista plástico aficionado, mi proceso creativo implica múltiples etapas: exploración de conceptos, experimentación con materiales, prueba de composiciones y estudio de la luz y el color. En cada fase, busco formas de capturar y organizar mis hallazgos cromáticos para aplicarlos de modo coherente en mis obras. Por eso he concebido una aplicación de escritorio que facilite la extracción, el ajuste y la gestión de paletas de colores a partir de propias imágenes de referencia: permite guardar variaciones según cada proyecto, afinar tonos con precisión y mantener todo el trabajo local, respetando la confidencialidad del proceso de los artistas. </w:t>
       </w:r>
     </w:p>
     <w:p>
@@ -107,8 +139,8 @@
           <w:imprint w:val="off"/>
           <w:color w:val="auto"/>
           <w:spacing w:val="0"/>
-          <w:sz w:val="36"/>
-          <w:szCs w:val="36"/>
+          <w:sz w:val="32"/>
+          <w:szCs w:val="32"/>
         </w:rPr>
       </w:pPr>
       <w:r>
@@ -120,8 +152,8 @@
           <w:imprint w:val="off"/>
           <w:color w:val="auto"/>
           <w:spacing w:val="0"/>
-          <w:sz w:val="36"/>
-          <w:szCs w:val="36"/>
+          <w:sz w:val="32"/>
+          <w:szCs w:val="32"/>
         </w:rPr>
         <w:t>Divergesia</w:t>
       </w:r>
@@ -134,8 +166,8 @@
           <w:imprint w:val="off"/>
           <w:color w:val="auto"/>
           <w:spacing w:val="0"/>
-          <w:sz w:val="36"/>
-          <w:szCs w:val="36"/>
+          <w:sz w:val="32"/>
+          <w:szCs w:val="32"/>
         </w:rPr>
         <w:t xml:space="preserve"> es una aplicación de escritorio desarrollada en Python con PySide6, orientada al diseño y gestión de paletas de colores. Permite al usuario cargar imágenes, extraer los colores dominantes mediante técnicas de clustering, ajustar matiz, saturación y valor (HSV), generar armonías cromáticas (complementarios, análogos, triadas, etc.), visualizar un mockup de la paleta, y exportar o importar los resultados en formatos JSON, CSS y CSV.</w:t>
       </w:r>
@@ -162,8 +194,8 @@
           <w:imprint w:val="off"/>
           <w:color w:val="auto"/>
           <w:spacing w:val="0"/>
-          <w:sz w:val="36"/>
-          <w:szCs w:val="36"/>
+          <w:sz w:val="32"/>
+          <w:szCs w:val="32"/>
         </w:rPr>
       </w:pPr>
       <w:r>
@@ -175,8 +207,8 @@
           <w:imprint w:val="off"/>
           <w:color w:val="auto"/>
           <w:spacing w:val="0"/>
-          <w:sz w:val="36"/>
-          <w:szCs w:val="36"/>
+          <w:sz w:val="32"/>
+          <w:szCs w:val="32"/>
         </w:rPr>
         <w:t>Paradigma Imperativo</w:t>
       </w:r>
@@ -203,8 +235,8 @@
           <w:imprint w:val="off"/>
           <w:color w:val="auto"/>
           <w:spacing w:val="0"/>
-          <w:sz w:val="36"/>
-          <w:szCs w:val="36"/>
+          <w:sz w:val="32"/>
+          <w:szCs w:val="32"/>
         </w:rPr>
       </w:pPr>
       <w:r>
@@ -216,8 +248,8 @@
           <w:imprint w:val="off"/>
           <w:color w:val="auto"/>
           <w:spacing w:val="0"/>
-          <w:sz w:val="36"/>
-          <w:szCs w:val="36"/>
+          <w:sz w:val="32"/>
+          <w:szCs w:val="32"/>
         </w:rPr>
         <w:t xml:space="preserve">El núcleo de la interacción del usuario está construido con programación imperativa. La clase </w:t>
       </w:r>
@@ -230,8 +262,8 @@
           <w:imprint w:val="off"/>
           <w:color w:val="auto"/>
           <w:spacing w:val="0"/>
-          <w:sz w:val="36"/>
-          <w:szCs w:val="36"/>
+          <w:sz w:val="32"/>
+          <w:szCs w:val="32"/>
         </w:rPr>
         <w:t>MainWindow</w:t>
       </w:r>
@@ -244,8 +276,8 @@
           <w:imprint w:val="off"/>
           <w:color w:val="auto"/>
           <w:spacing w:val="0"/>
-          <w:sz w:val="36"/>
-          <w:szCs w:val="36"/>
+          <w:sz w:val="32"/>
+          <w:szCs w:val="32"/>
         </w:rPr>
         <w:t xml:space="preserve">, ubicada en el módulo </w:t>
       </w:r>
@@ -258,8 +290,8 @@
           <w:imprint w:val="off"/>
           <w:color w:val="auto"/>
           <w:spacing w:val="0"/>
-          <w:sz w:val="36"/>
-          <w:szCs w:val="36"/>
+          <w:sz w:val="32"/>
+          <w:szCs w:val="32"/>
         </w:rPr>
         <w:t>ui/main_window.py</w:t>
       </w:r>
@@ -272,8 +304,8 @@
           <w:imprint w:val="off"/>
           <w:color w:val="auto"/>
           <w:spacing w:val="0"/>
-          <w:sz w:val="36"/>
-          <w:szCs w:val="36"/>
+          <w:sz w:val="32"/>
+          <w:szCs w:val="32"/>
         </w:rPr>
         <w:t>, organiza y controla la interfaz gráfica. Allí, los eventos como cargar una imagen, presionar un botón o seleccionar una paleta se manejan con métodos secuenciales (</w:t>
       </w:r>
@@ -286,8 +318,8 @@
           <w:imprint w:val="off"/>
           <w:color w:val="auto"/>
           <w:spacing w:val="0"/>
-          <w:sz w:val="36"/>
-          <w:szCs w:val="36"/>
+          <w:sz w:val="32"/>
+          <w:szCs w:val="32"/>
         </w:rPr>
         <w:t>on_cargar_imagen</w:t>
       </w:r>
@@ -300,8 +332,8 @@
           <w:imprint w:val="off"/>
           <w:color w:val="auto"/>
           <w:spacing w:val="0"/>
-          <w:sz w:val="36"/>
-          <w:szCs w:val="36"/>
+          <w:sz w:val="32"/>
+          <w:szCs w:val="32"/>
         </w:rPr>
         <w:t xml:space="preserve">, </w:t>
       </w:r>
@@ -314,8 +346,8 @@
           <w:imprint w:val="off"/>
           <w:color w:val="auto"/>
           <w:spacing w:val="0"/>
-          <w:sz w:val="36"/>
-          <w:szCs w:val="36"/>
+          <w:sz w:val="32"/>
+          <w:szCs w:val="32"/>
         </w:rPr>
         <w:t>on_guardar_paleta</w:t>
       </w:r>
@@ -328,8 +360,8 @@
           <w:imprint w:val="off"/>
           <w:color w:val="auto"/>
           <w:spacing w:val="0"/>
-          <w:sz w:val="36"/>
-          <w:szCs w:val="36"/>
+          <w:sz w:val="32"/>
+          <w:szCs w:val="32"/>
         </w:rPr>
         <w:t>, etc.), que modifican directamente el estado de la aplicación (</w:t>
       </w:r>
@@ -342,8 +374,8 @@
           <w:imprint w:val="off"/>
           <w:color w:val="auto"/>
           <w:spacing w:val="0"/>
-          <w:sz w:val="36"/>
-          <w:szCs w:val="36"/>
+          <w:sz w:val="32"/>
+          <w:szCs w:val="32"/>
         </w:rPr>
         <w:t>self.paleta_actual</w:t>
       </w:r>
@@ -356,8 +388,8 @@
           <w:imprint w:val="off"/>
           <w:color w:val="auto"/>
           <w:spacing w:val="0"/>
-          <w:sz w:val="36"/>
-          <w:szCs w:val="36"/>
+          <w:sz w:val="32"/>
+          <w:szCs w:val="32"/>
         </w:rPr>
         <w:t xml:space="preserve">, </w:t>
       </w:r>
@@ -370,8 +402,8 @@
           <w:imprint w:val="off"/>
           <w:color w:val="auto"/>
           <w:spacing w:val="0"/>
-          <w:sz w:val="36"/>
-          <w:szCs w:val="36"/>
+          <w:sz w:val="32"/>
+          <w:szCs w:val="32"/>
         </w:rPr>
         <w:t>self.lista_paletas</w:t>
       </w:r>
@@ -384,8 +416,8 @@
           <w:imprint w:val="off"/>
           <w:color w:val="auto"/>
           <w:spacing w:val="0"/>
-          <w:sz w:val="36"/>
-          <w:szCs w:val="36"/>
+          <w:sz w:val="32"/>
+          <w:szCs w:val="32"/>
         </w:rPr>
         <w:t>, etc.). Este enfoque permite actualizar componentes visuales como vistas de imagen, mockup y swatches de color en función de las acciones del usuario de forma clara y controlada.</w:t>
       </w:r>
@@ -412,8 +444,8 @@
           <w:imprint w:val="off"/>
           <w:color w:val="auto"/>
           <w:spacing w:val="0"/>
-          <w:sz w:val="36"/>
-          <w:szCs w:val="36"/>
+          <w:sz w:val="32"/>
+          <w:szCs w:val="32"/>
         </w:rPr>
       </w:pPr>
       <w:r>
@@ -425,8 +457,8 @@
           <w:imprint w:val="off"/>
           <w:color w:val="auto"/>
           <w:spacing w:val="0"/>
-          <w:sz w:val="36"/>
-          <w:szCs w:val="36"/>
+          <w:sz w:val="32"/>
+          <w:szCs w:val="32"/>
         </w:rPr>
         <w:t>Paradigma Funcional</w:t>
       </w:r>
@@ -453,8 +485,8 @@
           <w:imprint w:val="off"/>
           <w:color w:val="auto"/>
           <w:spacing w:val="0"/>
-          <w:sz w:val="36"/>
-          <w:szCs w:val="36"/>
+          <w:sz w:val="32"/>
+          <w:szCs w:val="32"/>
         </w:rPr>
       </w:pPr>
       <w:r>
@@ -466,8 +498,8 @@
           <w:imprint w:val="off"/>
           <w:color w:val="auto"/>
           <w:spacing w:val="0"/>
-          <w:sz w:val="36"/>
-          <w:szCs w:val="36"/>
+          <w:sz w:val="32"/>
+          <w:szCs w:val="32"/>
         </w:rPr>
         <w:t xml:space="preserve">La lógica de procesamiento de color se basa en funciones puras, lo que representa el paradigma funcional. En módulos como </w:t>
       </w:r>
@@ -480,8 +512,8 @@
           <w:imprint w:val="off"/>
           <w:color w:val="auto"/>
           <w:spacing w:val="0"/>
-          <w:sz w:val="36"/>
-          <w:szCs w:val="36"/>
+          <w:sz w:val="32"/>
+          <w:szCs w:val="32"/>
         </w:rPr>
         <w:t>logic/color_utils.py</w:t>
       </w:r>
@@ -494,8 +526,8 @@
           <w:imprint w:val="off"/>
           <w:color w:val="auto"/>
           <w:spacing w:val="0"/>
-          <w:sz w:val="36"/>
-          <w:szCs w:val="36"/>
+          <w:sz w:val="32"/>
+          <w:szCs w:val="32"/>
         </w:rPr>
         <w:t xml:space="preserve">, </w:t>
       </w:r>
@@ -508,8 +540,8 @@
           <w:imprint w:val="off"/>
           <w:color w:val="auto"/>
           <w:spacing w:val="0"/>
-          <w:sz w:val="36"/>
-          <w:szCs w:val="36"/>
+          <w:sz w:val="32"/>
+          <w:szCs w:val="32"/>
         </w:rPr>
         <w:t>logic/harmony.py</w:t>
       </w:r>
@@ -522,8 +554,8 @@
           <w:imprint w:val="off"/>
           <w:color w:val="auto"/>
           <w:spacing w:val="0"/>
-          <w:sz w:val="36"/>
-          <w:szCs w:val="36"/>
+          <w:sz w:val="32"/>
+          <w:szCs w:val="32"/>
         </w:rPr>
         <w:t xml:space="preserve"> y </w:t>
       </w:r>
@@ -536,8 +568,8 @@
           <w:imprint w:val="off"/>
           <w:color w:val="auto"/>
           <w:spacing w:val="0"/>
-          <w:sz w:val="36"/>
-          <w:szCs w:val="36"/>
+          <w:sz w:val="32"/>
+          <w:szCs w:val="32"/>
         </w:rPr>
         <w:t>logic/mockup.py</w:t>
       </w:r>
@@ -550,8 +582,8 @@
           <w:imprint w:val="off"/>
           <w:color w:val="auto"/>
           <w:spacing w:val="0"/>
-          <w:sz w:val="36"/>
-          <w:szCs w:val="36"/>
+          <w:sz w:val="32"/>
+          <w:szCs w:val="32"/>
         </w:rPr>
         <w:t xml:space="preserve">, se definen funciones que transforman datos sin producir efectos colaterales. Por ejemplo, </w:t>
       </w:r>
@@ -564,8 +596,8 @@
           <w:imprint w:val="off"/>
           <w:color w:val="auto"/>
           <w:spacing w:val="0"/>
-          <w:sz w:val="36"/>
-          <w:szCs w:val="36"/>
+          <w:sz w:val="32"/>
+          <w:szCs w:val="32"/>
         </w:rPr>
         <w:t>adjust_palette_hsv</w:t>
       </w:r>
@@ -578,8 +610,8 @@
           <w:imprint w:val="off"/>
           <w:color w:val="auto"/>
           <w:spacing w:val="0"/>
-          <w:sz w:val="36"/>
-          <w:szCs w:val="36"/>
+          <w:sz w:val="32"/>
+          <w:szCs w:val="32"/>
         </w:rPr>
         <w:t xml:space="preserve"> devuelve una nueva lista de colores ajustados en HSV, sin modificar la lista original; </w:t>
       </w:r>
@@ -592,8 +624,8 @@
           <w:imprint w:val="off"/>
           <w:color w:val="auto"/>
           <w:spacing w:val="0"/>
-          <w:sz w:val="36"/>
-          <w:szCs w:val="36"/>
+          <w:sz w:val="32"/>
+          <w:szCs w:val="32"/>
         </w:rPr>
         <w:t>generar_complementarios</w:t>
       </w:r>
@@ -606,8 +638,8 @@
           <w:imprint w:val="off"/>
           <w:color w:val="auto"/>
           <w:spacing w:val="0"/>
-          <w:sz w:val="36"/>
-          <w:szCs w:val="36"/>
+          <w:sz w:val="32"/>
+          <w:szCs w:val="32"/>
         </w:rPr>
         <w:t xml:space="preserve"> y otras funciones de armonía reciben una paleta base y generan nuevas combinaciones de forma determinista. Asimismo, </w:t>
       </w:r>
@@ -620,8 +652,8 @@
           <w:imprint w:val="off"/>
           <w:color w:val="auto"/>
           <w:spacing w:val="0"/>
-          <w:sz w:val="36"/>
-          <w:szCs w:val="36"/>
+          <w:sz w:val="32"/>
+          <w:szCs w:val="32"/>
         </w:rPr>
         <w:t>crear_mockup_ui</w:t>
       </w:r>
@@ -634,8 +666,8 @@
           <w:imprint w:val="off"/>
           <w:color w:val="auto"/>
           <w:spacing w:val="0"/>
-          <w:sz w:val="36"/>
-          <w:szCs w:val="36"/>
+          <w:sz w:val="32"/>
+          <w:szCs w:val="32"/>
         </w:rPr>
         <w:t xml:space="preserve"> genera una imagen a partir de colores de entrada sin alterar el estado global, facilitando pruebas y mantenibilidad.</w:t>
       </w:r>
@@ -662,8 +694,8 @@
           <w:imprint w:val="off"/>
           <w:color w:val="auto"/>
           <w:spacing w:val="0"/>
-          <w:sz w:val="36"/>
-          <w:szCs w:val="36"/>
+          <w:sz w:val="32"/>
+          <w:szCs w:val="32"/>
         </w:rPr>
       </w:pPr>
       <w:r>
@@ -675,8 +707,8 @@
           <w:imprint w:val="off"/>
           <w:color w:val="auto"/>
           <w:spacing w:val="0"/>
-          <w:sz w:val="36"/>
-          <w:szCs w:val="36"/>
+          <w:sz w:val="32"/>
+          <w:szCs w:val="32"/>
         </w:rPr>
         <w:t>Paradigma Asincrónico</w:t>
       </w:r>
@@ -703,8 +735,8 @@
           <w:imprint w:val="off"/>
           <w:color w:val="auto"/>
           <w:spacing w:val="0"/>
-          <w:sz w:val="36"/>
-          <w:szCs w:val="36"/>
+          <w:sz w:val="32"/>
+          <w:szCs w:val="32"/>
         </w:rPr>
       </w:pPr>
       <w:r>
@@ -716,8 +748,8 @@
           <w:imprint w:val="off"/>
           <w:color w:val="auto"/>
           <w:spacing w:val="0"/>
-          <w:sz w:val="36"/>
-          <w:szCs w:val="36"/>
+          <w:sz w:val="32"/>
+          <w:szCs w:val="32"/>
         </w:rPr>
         <w:t>Para mantener una interfaz fluida, las tareas intensivas se ejecutan en segundo plano usando hilos (</w:t>
       </w:r>
@@ -730,8 +762,8 @@
           <w:imprint w:val="off"/>
           <w:color w:val="auto"/>
           <w:spacing w:val="0"/>
-          <w:sz w:val="36"/>
-          <w:szCs w:val="36"/>
+          <w:sz w:val="32"/>
+          <w:szCs w:val="32"/>
         </w:rPr>
         <w:t>QThread</w:t>
       </w:r>
@@ -744,8 +776,8 @@
           <w:imprint w:val="off"/>
           <w:color w:val="auto"/>
           <w:spacing w:val="0"/>
-          <w:sz w:val="36"/>
-          <w:szCs w:val="36"/>
+          <w:sz w:val="32"/>
+          <w:szCs w:val="32"/>
         </w:rPr>
         <w:t xml:space="preserve">), cumpliendo con el paradigma asincrónico. En </w:t>
       </w:r>
@@ -758,8 +790,8 @@
           <w:imprint w:val="off"/>
           <w:color w:val="auto"/>
           <w:spacing w:val="0"/>
-          <w:sz w:val="36"/>
-          <w:szCs w:val="36"/>
+          <w:sz w:val="32"/>
+          <w:szCs w:val="32"/>
         </w:rPr>
         <w:t>async_tasks/workers.py</w:t>
       </w:r>
@@ -772,8 +804,8 @@
           <w:imprint w:val="off"/>
           <w:color w:val="auto"/>
           <w:spacing w:val="0"/>
-          <w:sz w:val="36"/>
-          <w:szCs w:val="36"/>
+          <w:sz w:val="32"/>
+          <w:szCs w:val="32"/>
         </w:rPr>
         <w:t xml:space="preserve">, se definen </w:t>
       </w:r>
@@ -786,8 +818,8 @@
           <w:imprint w:val="off"/>
           <w:color w:val="auto"/>
           <w:spacing w:val="0"/>
-          <w:sz w:val="36"/>
-          <w:szCs w:val="36"/>
+          <w:sz w:val="32"/>
+          <w:szCs w:val="32"/>
         </w:rPr>
         <w:t>ClusteringWorker</w:t>
       </w:r>
@@ -800,8 +832,8 @@
           <w:imprint w:val="off"/>
           <w:color w:val="auto"/>
           <w:spacing w:val="0"/>
-          <w:sz w:val="36"/>
-          <w:szCs w:val="36"/>
+          <w:sz w:val="32"/>
+          <w:szCs w:val="32"/>
         </w:rPr>
         <w:t xml:space="preserve"> y </w:t>
       </w:r>
@@ -814,8 +846,8 @@
           <w:imprint w:val="off"/>
           <w:color w:val="auto"/>
           <w:spacing w:val="0"/>
-          <w:sz w:val="36"/>
-          <w:szCs w:val="36"/>
+          <w:sz w:val="32"/>
+          <w:szCs w:val="32"/>
         </w:rPr>
         <w:t>ExportWorker</w:t>
       </w:r>
@@ -828,8 +860,8 @@
           <w:imprint w:val="off"/>
           <w:color w:val="auto"/>
           <w:spacing w:val="0"/>
-          <w:sz w:val="36"/>
-          <w:szCs w:val="36"/>
+          <w:sz w:val="32"/>
+          <w:szCs w:val="32"/>
         </w:rPr>
         <w:t>, que realizan operaciones como análisis de imagen o guardado de archivos sin bloquear la interfaz. La comunicación entre los hilos y la UI se realiza mediante señales y slots (</w:t>
       </w:r>
@@ -842,8 +874,8 @@
           <w:imprint w:val="off"/>
           <w:color w:val="auto"/>
           <w:spacing w:val="0"/>
-          <w:sz w:val="36"/>
-          <w:szCs w:val="36"/>
+          <w:sz w:val="32"/>
+          <w:szCs w:val="32"/>
         </w:rPr>
         <w:t>resultado</w:t>
       </w:r>
@@ -856,8 +888,8 @@
           <w:imprint w:val="off"/>
           <w:color w:val="auto"/>
           <w:spacing w:val="0"/>
-          <w:sz w:val="36"/>
-          <w:szCs w:val="36"/>
+          <w:sz w:val="32"/>
+          <w:szCs w:val="32"/>
         </w:rPr>
         <w:t xml:space="preserve">, </w:t>
       </w:r>
@@ -870,8 +902,8 @@
           <w:imprint w:val="off"/>
           <w:color w:val="auto"/>
           <w:spacing w:val="0"/>
-          <w:sz w:val="36"/>
-          <w:szCs w:val="36"/>
+          <w:sz w:val="32"/>
+          <w:szCs w:val="32"/>
         </w:rPr>
         <w:t>error</w:t>
       </w:r>
@@ -884,8 +916,8 @@
           <w:imprint w:val="off"/>
           <w:color w:val="auto"/>
           <w:spacing w:val="0"/>
-          <w:sz w:val="36"/>
-          <w:szCs w:val="36"/>
+          <w:sz w:val="32"/>
+          <w:szCs w:val="32"/>
         </w:rPr>
         <w:t xml:space="preserve">, </w:t>
       </w:r>
@@ -898,8 +930,8 @@
           <w:imprint w:val="off"/>
           <w:color w:val="auto"/>
           <w:spacing w:val="0"/>
-          <w:sz w:val="36"/>
-          <w:szCs w:val="36"/>
+          <w:sz w:val="32"/>
+          <w:szCs w:val="32"/>
         </w:rPr>
         <w:t>finished</w:t>
       </w:r>
@@ -912,8 +944,8 @@
           <w:imprint w:val="off"/>
           <w:color w:val="auto"/>
           <w:spacing w:val="0"/>
-          <w:sz w:val="36"/>
-          <w:szCs w:val="36"/>
+          <w:sz w:val="32"/>
+          <w:szCs w:val="32"/>
         </w:rPr>
         <w:t>), lo que permite actualizar los elementos visuales solo cuando la operación ha terminado, sin interferencias ni bloqueos perceptibles por el usuario.</w:t>
       </w:r>
@@ -940,8 +972,8 @@
           <w:imprint w:val="off"/>
           <w:color w:val="auto"/>
           <w:spacing w:val="0"/>
-          <w:sz w:val="36"/>
-          <w:szCs w:val="36"/>
+          <w:sz w:val="32"/>
+          <w:szCs w:val="32"/>
         </w:rPr>
       </w:pPr>
       <w:r>
@@ -953,8 +985,8 @@
           <w:imprint w:val="off"/>
           <w:color w:val="auto"/>
           <w:spacing w:val="0"/>
-          <w:sz w:val="36"/>
-          <w:szCs w:val="36"/>
+          <w:sz w:val="32"/>
+          <w:szCs w:val="32"/>
         </w:rPr>
         <w:t>Conclusión</w:t>
       </w:r>
@@ -974,8 +1006,8 @@
         <w:spacing w:before="0" w:after="240" w:line="240" w:lineRule="auto"/>
         <w:ind w:left="0" w:right="0" w:firstLine="0"/>
         <w:rPr>
-          <w:sz w:val="36"/>
-          <w:szCs w:val="36"/>
+          <w:sz w:val="32"/>
+          <w:szCs w:val="32"/>
         </w:rPr>
       </w:pPr>
       <w:r>
@@ -987,8 +1019,8 @@
           <w:imprint w:val="off"/>
           <w:color w:val="auto"/>
           <w:spacing w:val="0"/>
-          <w:sz w:val="36"/>
-          <w:szCs w:val="36"/>
+          <w:sz w:val="32"/>
+          <w:szCs w:val="32"/>
         </w:rPr>
         <w:t>Divergesia integra de forma coherente los tres paradigmas de programación. El paradigma imperativo organiza la interfaz y su comportamiento; el funcional asegura que la lógica de color sea predecible y testeable; y el asincrónico garantiza una experiencia de usuario fluida, incluso al ejecutar operaciones complejas. Esta combinación da lugar a una arquitectura modular, robusta y fácil de mantener.</w:t>
       </w:r>
@@ -1017,12 +1049,24 @@
           <w:b/>
           <w:color w:val="000000"/>
           <w:position w:val="0"/>
-          <w:sz w:val="36"/>
-          <w:szCs w:val="36"/>
+          <w:sz w:val="32"/>
+          <w:szCs w:val="32"/>
           <w:u w:val="none"/>
           <w:vertAlign w:val="baseline"/>
         </w:rPr>
         <w:t>Enlace de Repositorio de GitHub:</w:t>
+      </w:r>
+      <w:r>
+        <w:rPr>
+          <w:b w:val="off"/>
+          <w:color w:val="000000"/>
+          <w:position w:val="0"/>
+          <w:sz w:val="32"/>
+          <w:szCs w:val="32"/>
+          <w:u w:val="none"/>
+          <w:vertAlign w:val="baseline"/>
+        </w:rPr>
+        <w:t xml:space="preserve"> https://github.co</w:t>
       </w:r>
       <w:r>
         <w:rPr>
@@ -1034,7 +1078,7 @@
           <w:u w:val="none"/>
           <w:vertAlign w:val="baseline"/>
         </w:rPr>
-        <w:t xml:space="preserve"> https://github.com/Dennys1701/Divergesia</w:t>
+        <w:t>m/Dennys1701/Divergesia</w:t>
       </w:r>
     </w:p>
     <w:sectPr>

</xml_diff>